<commit_message>
Unique Internal IDs for export
</commit_message>
<xml_diff>
--- a/web/test/files/export/export-casebook-with-annotations.docx
+++ b/web/test/files/export/export-casebook-with-annotations.docx
@@ -653,13 +653,10 @@
         <w:pStyle w:val="BodyText"/>
       </w:pPr>
       <w:r>
-        <w:t xml:space="preserve">This text</w:t>
-      </w:r>
-      <w:r>
-        <w:t xml:space="preserve"> </w:t>
-      </w:r>
-      <w:r>
-        <w:t xml:space="preserve">has a note</w:t>
+        <w:t xml:space="preserve">This text has a not</w:t>
+      </w:r>
+      <w:r>
+        <w:t xml:space="preserve">e</w:t>
       </w:r>
     </w:p>
     <w:p>
@@ -667,7 +664,7 @@
         <w:pStyle w:val="BodyText"/>
       </w:pPr>
       <w:r>
-        <w:t xml:space="preserve">spanning</w:t>
+        <w:t xml:space="preserve">spanning paragrap</w:t>
       </w:r>
       <w:r>
         <w:rPr>
@@ -676,10 +673,7 @@
         <w:t xml:space="preserve">*</w:t>
       </w:r>
       <w:r>
-        <w:t xml:space="preserve"> </w:t>
-      </w:r>
-      <w:r>
-        <w:t xml:space="preserve">paragraphs</w:t>
+        <w:t xml:space="preserve">hs</w:t>
       </w:r>
     </w:p>
     <w:p>
@@ -687,17 +681,14 @@
         <w:pStyle w:val="BodyText"/>
       </w:pPr>
       <w:r>
-        <w:t xml:space="preserve">This text</w:t>
-      </w:r>
-      <w:r>
-        <w:t xml:space="preserve"> </w:t>
+        <w:t xml:space="preserve">This text has a lin</w:t>
       </w:r>
       <w:hyperlink r:id="rId22">
         <w:r>
           <w:rPr>
             <w:rStyle w:val="Hyperlink"/>
           </w:rPr>
-          <w:t xml:space="preserve">has a link</w:t>
+          <w:t xml:space="preserve">k</w:t>
         </w:r>
       </w:hyperlink>
     </w:p>
@@ -710,7 +701,7 @@
           <w:rPr>
             <w:rStyle w:val="Hyperlink"/>
           </w:rPr>
-          <w:t xml:space="preserve">spanning</w:t>
+          <w:t xml:space="preserve">spanning paragrap</w:t>
         </w:r>
       </w:hyperlink>
       <w:r>
@@ -720,10 +711,7 @@
         <w:t xml:space="preserve">**</w:t>
       </w:r>
       <w:r>
-        <w:t xml:space="preserve"> </w:t>
-      </w:r>
-      <w:r>
-        <w:t xml:space="preserve">paragraphs</w:t>
+        <w:t xml:space="preserve">hs</w:t>
       </w:r>
     </w:p>
     <w:p>
@@ -731,16 +719,13 @@
         <w:pStyle w:val="BodyText"/>
       </w:pPr>
       <w:r>
-        <w:t xml:space="preserve">This text</w:t>
-      </w:r>
-      <w:r>
-        <w:t xml:space="preserve"> </w:t>
+        <w:t xml:space="preserve">This text is highli</w:t>
       </w:r>
       <w:r>
         <w:rPr>
           <w:rStyle w:val="HighlightedText"/>
         </w:rPr>
-        <w:t xml:space="preserve">is highlighted</w:t>
+        <w:t xml:space="preserve">ghted</w:t>
       </w:r>
     </w:p>
     <w:p>
@@ -751,13 +736,10 @@
         <w:rPr>
           <w:rStyle w:val="HighlightedText"/>
         </w:rPr>
-        <w:t xml:space="preserve">spanning</w:t>
-      </w:r>
-      <w:r>
-        <w:t xml:space="preserve"> </w:t>
-      </w:r>
-      <w:r>
-        <w:t xml:space="preserve">paragraphs</w:t>
+        <w:t xml:space="preserve">spanning paragrap</w:t>
+      </w:r>
+      <w:r>
+        <w:t xml:space="preserve">hs</w:t>
       </w:r>
     </w:p>
     <w:p>
@@ -765,11 +747,13 @@
         <w:pStyle w:val="BodyText"/>
       </w:pPr>
       <w:r>
-        <w:t xml:space="preserve">This text is elided:</w:t>
-      </w:r>
-      <w:r>
-        <w:t xml:space="preserve"> </w:t>
-      </w:r>
+        <w:t xml:space="preserve">This text is elided: is elided</w:t>
+      </w:r>
+    </w:p>
+    <w:p>
+      <w:pPr>
+        <w:pStyle w:val="BodyText"/>
+      </w:pPr>
       <w:r>
         <w:rPr>
           <w:rStyle w:val="Elision"/>
@@ -782,7 +766,7 @@
         <w:pStyle w:val="BodyText"/>
       </w:pPr>
       <w:r>
-        <w:t xml:space="preserve">but this isn't</w:t>
+        <w:t xml:space="preserve">isn't</w:t>
       </w:r>
     </w:p>
     <w:p>
@@ -790,10 +774,7 @@
         <w:pStyle w:val="BodyText"/>
       </w:pPr>
       <w:r>
-        <w:t xml:space="preserve">This text is replaced:</w:t>
-      </w:r>
-      <w:r>
-        <w:t xml:space="preserve"> </w:t>
+        <w:t xml:space="preserve">This text is replaced: is replac</w:t>
       </w:r>
       <w:r>
         <w:rPr>
@@ -807,7 +788,7 @@
         <w:pStyle w:val="BodyText"/>
       </w:pPr>
       <w:r>
-        <w:t xml:space="preserve">but this isn't</w:t>
+        <w:t xml:space="preserve">isn't</w:t>
       </w:r>
     </w:p>
     <w:p>

</xml_diff>